<commit_message>
Completing report about penetration testing
</commit_message>
<xml_diff>
--- a/BSEP-Report.docx
+++ b/BSEP-Report.docx
@@ -1,6 +1,6 @@
 
 <file path=word/document.xml><?xml version="1.0" encoding="utf-8"?>
-<w:document xmlns:wpc="http://schemas.microsoft.com/office/word/2010/wordprocessingCanvas" xmlns:cx="http://schemas.microsoft.com/office/drawing/2014/chartex" xmlns:cx1="http://schemas.microsoft.com/office/drawing/2015/9/8/chartex" xmlns:cx2="http://schemas.microsoft.com/office/drawing/2015/10/21/chartex" xmlns:cx3="http://schemas.microsoft.com/office/drawing/2016/5/9/chartex" xmlns:cx4="http://schemas.microsoft.com/office/drawing/2016/5/10/chartex" xmlns:cx5="http://schemas.microsoft.com/office/drawing/2016/5/11/chartex" xmlns:cx6="http://schemas.microsoft.com/office/drawing/2016/5/12/chartex" xmlns:cx7="http://schemas.microsoft.com/office/drawing/2016/5/13/chartex" xmlns:cx8="http://schemas.microsoft.com/office/drawing/2016/5/14/chartex" xmlns:mc="http://schemas.openxmlformats.org/markup-compatibility/2006" xmlns:aink="http://schemas.microsoft.com/office/drawing/2016/ink" xmlns:am3d="http://schemas.microsoft.com/office/drawing/2017/model3d" xmlns:o="urn:schemas-microsoft-com:office:office" xmlns:r="http://schemas.openxmlformats.org/officeDocument/2006/relationships" xmlns:m="http://schemas.openxmlformats.org/officeDocument/2006/math" xmlns:v="urn:schemas-microsoft-com:vml" xmlns:wp14="http://schemas.microsoft.com/office/word/2010/wordprocessingDrawing" xmlns:wp="http://schemas.openxmlformats.org/drawingml/2006/wordprocessingDrawing" xmlns:w10="urn:schemas-microsoft-com:office:word" xmlns:w="http://schemas.openxmlformats.org/wordprocessingml/2006/main" xmlns:w14="http://schemas.microsoft.com/office/word/2010/wordml" xmlns:w15="http://schemas.microsoft.com/office/word/2012/wordml" xmlns:w16cid="http://schemas.microsoft.com/office/word/2016/wordml/cid" xmlns:w16se="http://schemas.microsoft.com/office/word/2015/wordml/symex" xmlns:wpg="http://schemas.microsoft.com/office/word/2010/wordprocessingGroup" xmlns:wpi="http://schemas.microsoft.com/office/word/2010/wordprocessingInk" xmlns:wne="http://schemas.microsoft.com/office/word/2006/wordml" xmlns:wps="http://schemas.microsoft.com/office/word/2010/wordprocessingShape" mc:Ignorable="w14 w15 w16se w16cid wp14">
+<w:document xmlns:wpc="http://schemas.microsoft.com/office/word/2010/wordprocessingCanvas" xmlns:cx="http://schemas.microsoft.com/office/drawing/2014/chartex" xmlns:cx1="http://schemas.microsoft.com/office/drawing/2015/9/8/chartex" xmlns:mc="http://schemas.openxmlformats.org/markup-compatibility/2006" xmlns:o="urn:schemas-microsoft-com:office:office" xmlns:r="http://schemas.openxmlformats.org/officeDocument/2006/relationships" xmlns:m="http://schemas.openxmlformats.org/officeDocument/2006/math" xmlns:v="urn:schemas-microsoft-com:vml" xmlns:wp14="http://schemas.microsoft.com/office/word/2010/wordprocessingDrawing" xmlns:wp="http://schemas.openxmlformats.org/drawingml/2006/wordprocessingDrawing" xmlns:w10="urn:schemas-microsoft-com:office:word" xmlns:w="http://schemas.openxmlformats.org/wordprocessingml/2006/main" xmlns:w14="http://schemas.microsoft.com/office/word/2010/wordml" xmlns:w15="http://schemas.microsoft.com/office/word/2012/wordml" xmlns:w16se="http://schemas.microsoft.com/office/word/2015/wordml/symex" xmlns:wpg="http://schemas.microsoft.com/office/word/2010/wordprocessingGroup" xmlns:wpi="http://schemas.microsoft.com/office/word/2010/wordprocessingInk" xmlns:wne="http://schemas.microsoft.com/office/word/2006/wordml" xmlns:wps="http://schemas.microsoft.com/office/word/2010/wordprocessingShape" mc:Ignorable="w14 w15 w16se wp14">
   <w:body>
     <w:p>
       <w:pPr>
@@ -9,12 +9,14 @@
         <w:rPr>
           <w:sz w:val="48"/>
           <w:szCs w:val="48"/>
+          <w:lang w:val="sr-Latn-RS"/>
         </w:rPr>
       </w:pPr>
       <w:r>
         <w:rPr>
           <w:sz w:val="48"/>
           <w:szCs w:val="48"/>
+          <w:lang w:val="sr-Latn-RS"/>
         </w:rPr>
         <w:t>Penetration Testing SmartHouse Aplikacije</w:t>
       </w:r>
@@ -26,40 +28,58 @@
         <w:rPr>
           <w:sz w:val="32"/>
           <w:szCs w:val="32"/>
+          <w:lang w:val="sr-Latn-RS"/>
         </w:rPr>
       </w:pPr>
       <w:r>
         <w:rPr>
           <w:sz w:val="32"/>
           <w:szCs w:val="32"/>
+          <w:lang w:val="sr-Latn-RS"/>
         </w:rPr>
         <w:t>BSEP – 2023</w:t>
       </w:r>
     </w:p>
     <w:p>
-      <w:r>
-        <w:t>Za penetraciono testiranje veb i serverskih aplikacija SmartHouse projekta kori</w:t>
-      </w:r>
-      <w:r>
-        <w:rPr>
-          <w:lang w:val="sr-Latn-RS"/>
-        </w:rPr>
-        <w:t>šćeni su sledeći alati:</w:t>
-      </w:r>
-      <w:r>
-        <w:t xml:space="preserve"> </w:t>
+      <w:pPr>
+        <w:rPr>
+          <w:lang w:val="sr-Latn-RS"/>
+        </w:rPr>
+      </w:pPr>
+      <w:r>
+        <w:rPr>
+          <w:lang w:val="sr-Latn-RS"/>
+        </w:rPr>
+        <w:t xml:space="preserve">Za penetraciono testiranje veb i serverskih aplikacija SmartHouse projekta korišćeni su sledeći alati: </w:t>
       </w:r>
       <w:r>
         <w:rPr>
           <w:i/>
+          <w:lang w:val="sr-Latn-RS"/>
         </w:rPr>
         <w:t>Nmap</w:t>
       </w:r>
       <w:r>
+        <w:rPr>
+          <w:i/>
+          <w:lang w:val="sr-Latn-RS"/>
+        </w:rPr>
+        <w:t xml:space="preserve">, Burp Suite i sqlmap </w:t>
+      </w:r>
+      <w:r>
+        <w:rPr>
+          <w:lang w:val="sr-Latn-RS"/>
+        </w:rPr>
         <w:t>.</w:t>
       </w:r>
     </w:p>
-    <w:p/>
+    <w:p>
+      <w:pPr>
+        <w:rPr>
+          <w:lang w:val="sr-Latn-RS"/>
+        </w:rPr>
+      </w:pPr>
+    </w:p>
     <w:p>
       <w:pPr>
         <w:rPr>
@@ -69,110 +89,141 @@
       <w:r>
         <w:rPr>
           <w:b/>
+          <w:lang w:val="sr-Latn-RS"/>
         </w:rPr>
         <w:t>Nmap (Network mapper)</w:t>
       </w:r>
       <w:r>
-        <w:t xml:space="preserve"> je </w:t>
-      </w:r>
-      <w:r>
-        <w:rPr>
-          <w:lang w:val="sr-Latn-RS"/>
-        </w:rPr>
-        <w:t xml:space="preserve">široko rasprostranjen, </w:t>
+        <w:rPr>
+          <w:lang w:val="sr-Latn-RS"/>
+        </w:rPr>
+        <w:t xml:space="preserve"> je široko rasprostranjen, </w:t>
       </w:r>
       <w:r>
         <w:rPr>
           <w:i/>
           <w:lang w:val="sr-Latn-RS"/>
         </w:rPr>
-        <w:t>open</w:t>
+        <w:t xml:space="preserve">open-source </w:t>
+      </w:r>
+      <w:r>
+        <w:rPr>
+          <w:lang w:val="sr-Latn-RS"/>
+        </w:rPr>
+        <w:t xml:space="preserve">alat koji se koristi za pregled i skeniranje mreže. Njegova glavna uloga je da pronađe </w:t>
       </w:r>
       <w:r>
         <w:rPr>
           <w:i/>
-        </w:rPr>
-        <w:t xml:space="preserve">-source </w:t>
-      </w:r>
-      <w:r>
-        <w:t>alat koji se koristi za pregled i skeniranje mre</w:t>
-      </w:r>
-      <w:r>
-        <w:rPr>
-          <w:lang w:val="sr-Latn-RS"/>
-        </w:rPr>
-        <w:t xml:space="preserve">že. Njegova glavna uloga je da pronađe </w:t>
+          <w:lang w:val="sr-Latn-RS"/>
+        </w:rPr>
+        <w:t>hostove</w:t>
+      </w:r>
+      <w:r>
+        <w:rPr>
+          <w:lang w:val="sr-Latn-RS"/>
+        </w:rPr>
+        <w:t xml:space="preserve">, otvorene </w:t>
       </w:r>
       <w:r>
         <w:rPr>
           <w:i/>
           <w:lang w:val="sr-Latn-RS"/>
         </w:rPr>
-        <w:t>hostove</w:t>
-      </w:r>
-      <w:r>
-        <w:rPr>
-          <w:lang w:val="sr-Latn-RS"/>
-        </w:rPr>
-        <w:t xml:space="preserve">, otvorene </w:t>
+        <w:t xml:space="preserve">portove, </w:t>
+      </w:r>
+      <w:r>
+        <w:rPr>
+          <w:lang w:val="sr-Latn-RS"/>
+        </w:rPr>
+        <w:t xml:space="preserve">kao i servise koji su pokrenuti na mreži. Glavni alat u okviru Nmapa koji je korišćen za pronalazak ranjivosti je </w:t>
+      </w:r>
+      <w:r>
+        <w:rPr>
+          <w:b/>
+          <w:lang w:val="sr-Latn-RS"/>
+        </w:rPr>
+        <w:t>NSE – Nmap Scripting Engine</w:t>
+      </w:r>
+      <w:r>
+        <w:rPr>
+          <w:lang w:val="sr-Latn-RS"/>
+        </w:rPr>
+        <w:t>, koji omogućava korisnicima da pišu skripte, kao i da pokreću već postojeće skripte, pomoću kojih mogu da se vrše specifični testovi i provere.</w:t>
+      </w:r>
+    </w:p>
+    <w:p>
+      <w:pPr>
+        <w:rPr>
+          <w:lang w:val="sr-Latn-RS"/>
+        </w:rPr>
+      </w:pPr>
+      <w:r>
+        <w:rPr>
+          <w:lang w:val="sr-Latn-RS"/>
+        </w:rPr>
+        <w:t>Za potrebe ovog testiranja, odabrano je nekoliko skripti koje se često koriste za detekciju nekih od najčešće prisutnih ranjivosti i “rupa” u sistemu.</w:t>
+      </w:r>
+    </w:p>
+    <w:p>
+      <w:pPr>
+        <w:pStyle w:val="Heading4"/>
+        <w:rPr>
+          <w:lang w:val="sr-Latn-RS"/>
+        </w:rPr>
+      </w:pPr>
+      <w:r>
+        <w:rPr>
+          <w:lang w:val="sr-Latn-RS"/>
+        </w:rPr>
+        <w:t>SSL Known Key</w:t>
+      </w:r>
+    </w:p>
+    <w:p>
+      <w:pPr>
+        <w:rPr>
+          <w:lang w:val="sr-Latn-RS"/>
+        </w:rPr>
+      </w:pPr>
+      <w:r>
+        <w:rPr>
+          <w:lang w:val="sr-Latn-RS"/>
+        </w:rPr>
+        <w:t xml:space="preserve">SSL-Known-Key se koristi za proveru SSL/TLS sertifikata u odnosu na statičku listu javno dostupnih </w:t>
       </w:r>
       <w:r>
         <w:rPr>
           <w:i/>
           <w:lang w:val="sr-Latn-RS"/>
         </w:rPr>
-        <w:t xml:space="preserve">portove, </w:t>
-      </w:r>
-      <w:r>
-        <w:rPr>
-          <w:lang w:val="sr-Latn-RS"/>
-        </w:rPr>
-        <w:t xml:space="preserve">kao i servise koji su pokrenuti na mreži. Glavni alat u okviru Nmapa koji je korišćen za pronalazak ranjivosti je </w:t>
-      </w:r>
-      <w:r>
-        <w:rPr>
-          <w:b/>
-          <w:lang w:val="sr-Latn-RS"/>
-        </w:rPr>
-        <w:t xml:space="preserve">NSE </w:t>
-      </w:r>
-      <w:r>
-        <w:rPr>
-          <w:b/>
-        </w:rPr>
-        <w:t>– Nmap Scripting Engine</w:t>
-      </w:r>
-      <w:r>
-        <w:t>, koji omogu</w:t>
-      </w:r>
-      <w:r>
-        <w:rPr>
-          <w:lang w:val="sr-Latn-RS"/>
-        </w:rPr>
-        <w:t>ćava korisnicima da pišu skripte, kao i da pokreću već postojeće skripte, pomoću kojih mogu da se vrše specifični testovi i provere.</w:t>
-      </w:r>
-    </w:p>
-    <w:p>
-      <w:pPr>
-        <w:rPr>
-          <w:lang w:val="sr-Latn-RS"/>
-        </w:rPr>
-      </w:pPr>
-      <w:r>
-        <w:rPr>
-          <w:lang w:val="sr-Latn-RS"/>
-        </w:rPr>
-        <w:t xml:space="preserve">Za potrebe ovog testiranja, odabrano je nekoliko skripti koje se često koriste za detekciju nekih od najčešće prisutnih ranjivosti i </w:t>
-      </w:r>
-      <w:r>
-        <w:t xml:space="preserve">“rupa” u </w:t>
-      </w:r>
-      <w:r>
-        <w:rPr>
-          <w:lang w:val="sr-Latn-RS"/>
-        </w:rPr>
-        <w:t>sistemu.</w:t>
-      </w:r>
+        <w:t>key fingerprintova</w:t>
+      </w:r>
+      <w:r>
+        <w:rPr>
+          <w:lang w:val="sr-Latn-RS"/>
+        </w:rPr>
+        <w:t>. Ukoliko su SSL sertifikati povezani sa nekim od poznatih, javno dostupnih ključeva, to može biti indikator da sistem nije dobro konfigurisan i može predstavljati potencijalan bezbednosni problem.</w:t>
+      </w:r>
+    </w:p>
+    <w:p>
+      <w:pPr>
+        <w:rPr>
+          <w:lang w:val="sr-Latn-RS"/>
+        </w:rPr>
+      </w:pPr>
+      <w:r>
+        <w:rPr>
+          <w:lang w:val="sr-Latn-RS"/>
+        </w:rPr>
+        <w:t>Očekivano, izvršavanjem ove skripte ustanovljeno je da sertifikat koji je generisan za potrebe ovog projekta nije kompromitovan.</w:t>
+      </w:r>
+    </w:p>
+    <w:p>
+      <w:pPr>
+        <w:rPr>
+          <w:lang w:val="sr-Latn-RS"/>
+        </w:rPr>
+      </w:pPr>
     </w:p>
     <w:p>
       <w:pPr>
@@ -185,66 +236,6 @@
         <w:rPr>
           <w:lang w:val="sr-Latn-RS"/>
         </w:rPr>
-        <w:t>SSL Known Key</w:t>
-      </w:r>
-    </w:p>
-    <w:p>
-      <w:pPr>
-        <w:rPr>
-          <w:lang w:val="sr-Latn-RS"/>
-        </w:rPr>
-      </w:pPr>
-      <w:r>
-        <w:rPr>
-          <w:lang w:val="sr-Latn-RS"/>
-        </w:rPr>
-        <w:t xml:space="preserve">SSL-Known-Key se koristi za proveru SSL/TLS sertifikata u odnosu na statičku listu javno dostupnih </w:t>
-      </w:r>
-      <w:r>
-        <w:rPr>
-          <w:i/>
-          <w:lang w:val="sr-Latn-RS"/>
-        </w:rPr>
-        <w:t>key fingerprintova</w:t>
-      </w:r>
-      <w:r>
-        <w:rPr>
-          <w:lang w:val="sr-Latn-RS"/>
-        </w:rPr>
-        <w:t>. Ukoliko su SSL sertifikati povezani sa nekim od poznatih, javno dostupnih ključeva, to može biti indikator da sistem nije dobro konfigurisan i može predstavljati potencijalan bezbednosni problem.</w:t>
-      </w:r>
-    </w:p>
-    <w:p>
-      <w:pPr>
-        <w:rPr>
-          <w:lang w:val="sr-Latn-RS"/>
-        </w:rPr>
-      </w:pPr>
-      <w:r>
-        <w:rPr>
-          <w:lang w:val="sr-Latn-RS"/>
-        </w:rPr>
-        <w:t>Očekivano, izvršavanjem ove skripte ustanovljeno je da sertifikat koji je generisan za potrebe ovog projekta nije kompromitovan.</w:t>
-      </w:r>
-    </w:p>
-    <w:p>
-      <w:pPr>
-        <w:rPr>
-          <w:lang w:val="sr-Latn-RS"/>
-        </w:rPr>
-      </w:pPr>
-    </w:p>
-    <w:p>
-      <w:pPr>
-        <w:pStyle w:val="Heading4"/>
-        <w:rPr>
-          <w:lang w:val="sr-Latn-RS"/>
-        </w:rPr>
-      </w:pPr>
-      <w:r>
-        <w:rPr>
-          <w:lang w:val="sr-Latn-RS"/>
-        </w:rPr>
         <w:t>HTTP SQL Injection</w:t>
       </w:r>
     </w:p>
@@ -255,13 +246,10 @@
         </w:rPr>
       </w:pPr>
       <w:r>
-        <w:t xml:space="preserve">HTTP-SQL-Injection se koristi za detekciju SQL Injection ranjivosti u web aplikacijama koje koriste HTTP protokol. Ova skripta </w:t>
-      </w:r>
-      <w:r>
-        <w:rPr>
-          <w:lang w:val="sr-Latn-RS"/>
-        </w:rPr>
-        <w:t>šalje specijalno dizajnirane zahteve i analizira odgovore u potrazi za nedostacima u sistemu koji bi omogućili SQL Injection napade.</w:t>
+        <w:rPr>
+          <w:lang w:val="sr-Latn-RS"/>
+        </w:rPr>
+        <w:t>HTTP-SQL-Injection se koristi za detekciju SQL Injection ranjivosti u web aplikacijama koje koriste HTTP protokol. Ova skripta šalje specijalno dizajnirane zahteve i analizira odgovore u potrazi za nedostacima u sistemu koji bi omogućili SQL Injection napade.</w:t>
       </w:r>
     </w:p>
     <w:p>
@@ -360,27 +348,49 @@
       </w:r>
     </w:p>
     <w:p>
-      <w:r>
-        <w:rPr>
-          <w:lang w:val="sr-Latn-RS"/>
-        </w:rPr>
-        <w:t>HTTP Internal IP Disclosure</w:t>
-      </w:r>
-      <w:r>
-        <w:t xml:space="preserve"> je skripta koja se koristi za detekciju “curenja” internih IP adresa. Skripta šalje HTTP zahteve ka sistemu, a potom analizira odgovor u potrazi za internim IP adresama sistema. Otkrivanjem internih IP adresa, napadač bi stekao korisne informacije o infrastrukturi mreže, na osnovu kojih bi mogao da bolje planira buduće napade.</w:t>
-      </w:r>
-    </w:p>
-    <w:p>
-      <w:r>
+      <w:pPr>
+        <w:rPr>
+          <w:lang w:val="sr-Latn-RS"/>
+        </w:rPr>
+      </w:pPr>
+      <w:r>
+        <w:rPr>
+          <w:lang w:val="sr-Latn-RS"/>
+        </w:rPr>
+        <w:t>HTTP Internal IP Disclosure je skripta koja se koristi za detekciju “curenja” internih IP adresa. Skripta šalje HTTP zahteve ka sistemu, a potom analizira odgovor u potrazi za internim IP adresama sistema. Otkrivanjem internih IP adresa, napadač bi stekao korisne informacije o infrastrukturi mreže, na osnovu kojih bi mogao da bolje planira buduće napade.</w:t>
+      </w:r>
+    </w:p>
+    <w:p>
+      <w:pPr>
+        <w:rPr>
+          <w:lang w:val="sr-Latn-RS"/>
+        </w:rPr>
+      </w:pPr>
+      <w:r>
+        <w:rPr>
+          <w:lang w:val="sr-Latn-RS"/>
+        </w:rPr>
         <w:t>Izvršavanjem ove skripte potvrđeno je da ovakvi propusti nisu prisutni u aplikaciji.</w:t>
       </w:r>
     </w:p>
-    <w:p/>
+    <w:p>
+      <w:pPr>
+        <w:rPr>
+          <w:lang w:val="sr-Latn-RS"/>
+        </w:rPr>
+      </w:pPr>
+    </w:p>
     <w:p>
       <w:pPr>
         <w:pStyle w:val="Heading4"/>
-      </w:pPr>
-      <w:r>
+        <w:rPr>
+          <w:lang w:val="sr-Latn-RS"/>
+        </w:rPr>
+      </w:pPr>
+      <w:r>
+        <w:rPr>
+          <w:lang w:val="sr-Latn-RS"/>
+        </w:rPr>
         <w:t>HTTP Password (HTTP Passwd)</w:t>
       </w:r>
     </w:p>
@@ -391,13 +401,10 @@
         </w:rPr>
       </w:pPr>
       <w:r>
-        <w:t>HTTP Passwd je skripta koja se koristi za ekstrakciju i preuzimanje</w:t>
-      </w:r>
-      <w:r>
-        <w:rPr>
-          <w:lang w:val="sr-Latn-RS"/>
-        </w:rPr>
-        <w:t xml:space="preserve"> </w:t>
+        <w:rPr>
+          <w:lang w:val="sr-Latn-RS"/>
+        </w:rPr>
+        <w:t xml:space="preserve">HTTP Passwd je skripta koja se koristi za ekstrakciju i preuzimanje </w:t>
       </w:r>
       <w:r>
         <w:rPr>
@@ -407,13 +414,10 @@
         <w:t>hash</w:t>
       </w:r>
       <w:r>
-        <w:t>-eva lozinki iz sistema zasnovanih na HTTP autentifikaciji. Skripta funkcioni</w:t>
-      </w:r>
-      <w:r>
-        <w:rPr>
-          <w:lang w:val="sr-Latn-RS"/>
-        </w:rPr>
-        <w:t xml:space="preserve">še tako što analizira odgovore sistema u potrazi za </w:t>
+        <w:rPr>
+          <w:lang w:val="sr-Latn-RS"/>
+        </w:rPr>
+        <w:t xml:space="preserve">-eva lozinki iz sistema zasnovanih na HTTP autentifikaciji. Skripta funkcioniše tako što analizira odgovore sistema u potrazi za </w:t>
       </w:r>
       <w:r>
         <w:rPr>
@@ -423,13 +427,10 @@
         <w:t>hash</w:t>
       </w:r>
       <w:r>
-        <w:t xml:space="preserve"> lozinkama, na osnovu kojih bi napada</w:t>
-      </w:r>
-      <w:r>
-        <w:rPr>
-          <w:lang w:val="sr-Latn-RS"/>
-        </w:rPr>
-        <w:t xml:space="preserve">č mogao da snabde neke druge alate za otkrivanje lozinki, kao i da ustanovi bezbednosne zahteve koje sistem poseduje prilikom definisanja lozinki (to može da smanji skup potencijalnih lozinki koje bi </w:t>
+        <w:rPr>
+          <w:lang w:val="sr-Latn-RS"/>
+        </w:rPr>
+        <w:t xml:space="preserve"> lozinkama, na osnovu kojih bi napadač mogao da snabde neke druge alate za otkrivanje lozinki, kao i da ustanovi bezbednosne zahteve koje sistem poseduje prilikom definisanja lozinki (to može da smanji skup potencijalnih lozinki koje bi </w:t>
       </w:r>
       <w:r>
         <w:rPr>
@@ -500,9 +501,964 @@
       </w:pPr>
     </w:p>
     <w:p>
+      <w:pPr>
+        <w:rPr>
+          <w:lang w:val="sr-Latn-RS"/>
+        </w:rPr>
+      </w:pPr>
+    </w:p>
+    <w:p>
+      <w:pPr>
+        <w:rPr>
+          <w:b/>
+          <w:sz w:val="36"/>
+          <w:szCs w:val="36"/>
+          <w:lang w:val="sr-Latn-RS"/>
+        </w:rPr>
+      </w:pPr>
+      <w:r>
+        <w:rPr>
+          <w:b/>
+          <w:sz w:val="36"/>
+          <w:szCs w:val="36"/>
+          <w:lang w:val="sr-Latn-RS"/>
+        </w:rPr>
+        <w:t>Burp Suite i SQLM</w:t>
+      </w:r>
       <w:bookmarkStart w:id="0" w:name="_GoBack"/>
       <w:bookmarkEnd w:id="0"/>
-    </w:p>
+      <w:r>
+        <w:rPr>
+          <w:b/>
+          <w:sz w:val="36"/>
+          <w:szCs w:val="36"/>
+          <w:lang w:val="sr-Latn-RS"/>
+        </w:rPr>
+        <w:t>ap</w:t>
+      </w:r>
+    </w:p>
+    <w:p>
+      <w:pPr>
+        <w:rPr>
+          <w:lang w:val="sr-Latn-RS"/>
+        </w:rPr>
+      </w:pPr>
+    </w:p>
+    <w:p>
+      <w:pPr>
+        <w:jc w:val="both"/>
+        <w:rPr>
+          <w:lang w:val="sr-Latn-RS"/>
+        </w:rPr>
+      </w:pPr>
+      <w:r>
+        <w:rPr>
+          <w:b/>
+          <w:lang w:val="sr-Latn-RS"/>
+        </w:rPr>
+        <w:t xml:space="preserve">   Burp Suite </w:t>
+      </w:r>
+      <w:r>
+        <w:rPr>
+          <w:lang w:val="sr-Latn-RS"/>
+        </w:rPr>
+        <w:t xml:space="preserve">predstavlja skup alata koji se koriste za testiranje sigurnosti web aplikacija. Burp Suite sadrži niz funkcionalnosti koje pomažu u identifikovanju ranjivosti u aplikacijama i izvršavanju penetracionog testiranja. Dva najvažnija alata unutar Burp Suite-a su </w:t>
+      </w:r>
+      <w:r>
+        <w:rPr>
+          <w:i/>
+          <w:lang w:val="sr-Latn-RS"/>
+        </w:rPr>
+        <w:t>Proxy</w:t>
+      </w:r>
+      <w:r>
+        <w:rPr>
+          <w:i/>
+          <w:lang w:val="sr-Latn-RS"/>
+        </w:rPr>
+        <w:t xml:space="preserve"> </w:t>
+      </w:r>
+      <w:r>
+        <w:rPr>
+          <w:lang w:val="sr-Latn-RS"/>
+        </w:rPr>
+        <w:t xml:space="preserve">i </w:t>
+      </w:r>
+      <w:r>
+        <w:rPr>
+          <w:i/>
+          <w:lang w:val="sr-Latn-RS"/>
+        </w:rPr>
+        <w:t>Intruder</w:t>
+      </w:r>
+      <w:r>
+        <w:rPr>
+          <w:lang w:val="sr-Latn-RS"/>
+        </w:rPr>
+        <w:t xml:space="preserve">, alat </w:t>
+      </w:r>
+      <w:r>
+        <w:rPr>
+          <w:i/>
+          <w:lang w:val="sr-Latn-RS"/>
+        </w:rPr>
+        <w:t>Proxy</w:t>
+      </w:r>
+      <w:r>
+        <w:rPr>
+          <w:lang w:val="sr-Latn-RS"/>
+        </w:rPr>
+        <w:t xml:space="preserve"> je korišćen prilikom</w:t>
+      </w:r>
+      <w:r>
+        <w:rPr>
+          <w:lang w:val="sr-Latn-RS"/>
+        </w:rPr>
+        <w:t xml:space="preserve"> penetraciono</w:t>
+      </w:r>
+      <w:r>
+        <w:rPr>
+          <w:lang w:val="sr-Latn-RS"/>
+        </w:rPr>
+        <w:t>g</w:t>
+      </w:r>
+      <w:r>
+        <w:rPr>
+          <w:lang w:val="sr-Latn-RS"/>
+        </w:rPr>
+        <w:t xml:space="preserve"> testiranje naše aplikacije. </w:t>
+      </w:r>
+      <w:r>
+        <w:rPr>
+          <w:i/>
+          <w:lang w:val="sr-Latn-RS"/>
+        </w:rPr>
+        <w:t>Burp Suite Proxy</w:t>
+      </w:r>
+      <w:r>
+        <w:rPr>
+          <w:lang w:val="sr-Latn-RS"/>
+        </w:rPr>
+        <w:t xml:space="preserve"> funkcioniše kao posrednik između klijenta i servera. Omogućava nam da uhvatimo, manipulišemo i pregledamo kompletan saobraćaj između pregledača i ciljne aplikacije. Daje nam mogućnost analize i izmene HTTP zahteva i odgovora</w:t>
+      </w:r>
+      <w:r>
+        <w:rPr>
+          <w:lang w:val="sr-Latn-RS"/>
+        </w:rPr>
+        <w:t xml:space="preserve">. </w:t>
+      </w:r>
+    </w:p>
+    <w:p>
+      <w:pPr>
+        <w:jc w:val="both"/>
+        <w:rPr>
+          <w:lang w:val="sr-Latn-RS"/>
+        </w:rPr>
+      </w:pPr>
+      <w:r>
+        <w:rPr>
+          <w:lang w:val="sr-Latn-RS"/>
+        </w:rPr>
+        <w:t xml:space="preserve">   </w:t>
+      </w:r>
+      <w:r>
+        <w:rPr>
+          <w:b/>
+          <w:lang w:val="sr-Latn-RS"/>
+        </w:rPr>
+        <w:t>SQLMap</w:t>
+      </w:r>
+      <w:r>
+        <w:rPr>
+          <w:lang w:val="sr-Latn-RS"/>
+        </w:rPr>
+        <w:t xml:space="preserve"> je open-source alat za automatizaciju penetracionog testiranja baziranog na SQL injekcijama. Namenski je razvijen za otkrivanje i iskorišćavanje ranjivosti koje proizilaze iz neadekvatne obrade SQL upita u web aplikacijama. SQLMap automatski prepoznaje različite vrste SQL injekcija, pronalazi ranjive tačke i omogućava izvršavanje različitih vrsta SQL baziranih napada kako bismo testirali sigurnost aplikacije.</w:t>
+      </w:r>
+    </w:p>
+    <w:p>
+      <w:pPr>
+        <w:jc w:val="both"/>
+        <w:rPr>
+          <w:lang w:val="sr-Latn-RS"/>
+        </w:rPr>
+      </w:pPr>
+      <w:r>
+        <w:t xml:space="preserve">   </w:t>
+      </w:r>
+      <w:r>
+        <w:rPr>
+          <w:lang w:val="sr-Latn-RS"/>
+        </w:rPr>
+        <w:t>Na samom početku testiranja presretali smo zahteve upuć</w:t>
+      </w:r>
+      <w:r>
+        <w:rPr>
+          <w:lang w:val="sr-Latn-RS"/>
+        </w:rPr>
+        <w:t xml:space="preserve">ene sa klijentske strane, to su uglavnom bili zahtevi koji se šalju serverskoj strani nakon popunjavanja neke forme. Ovakvi zahtevi su najpogodiniji za izvršavanje SQL napada. </w:t>
+      </w:r>
+    </w:p>
+    <w:p>
+      <w:pPr>
+        <w:jc w:val="both"/>
+        <w:rPr>
+          <w:lang w:val="sr-Latn-RS"/>
+        </w:rPr>
+      </w:pPr>
+    </w:p>
+    <w:p>
+      <w:pPr>
+        <w:keepNext/>
+        <w:jc w:val="both"/>
+      </w:pPr>
+      <w:r>
+        <w:rPr>
+          <w:noProof/>
+        </w:rPr>
+        <w:lastRenderedPageBreak/>
+        <w:drawing>
+          <wp:inline distT="0" distB="0" distL="0" distR="0" wp14:anchorId="24A467F0" wp14:editId="3CAF5CF7">
+            <wp:extent cx="6267450" cy="2514600"/>
+            <wp:effectExtent l="0" t="0" r="0" b="0"/>
+            <wp:docPr id="1" name="Picture 1"/>
+            <wp:cNvGraphicFramePr>
+              <a:graphicFrameLocks xmlns:a="http://schemas.openxmlformats.org/drawingml/2006/main" noChangeAspect="1"/>
+            </wp:cNvGraphicFramePr>
+            <a:graphic xmlns:a="http://schemas.openxmlformats.org/drawingml/2006/main">
+              <a:graphicData uri="http://schemas.openxmlformats.org/drawingml/2006/picture">
+                <pic:pic xmlns:pic="http://schemas.openxmlformats.org/drawingml/2006/picture">
+                  <pic:nvPicPr>
+                    <pic:cNvPr id="1" name=""/>
+                    <pic:cNvPicPr/>
+                  </pic:nvPicPr>
+                  <pic:blipFill>
+                    <a:blip r:embed="rId5"/>
+                    <a:stretch>
+                      <a:fillRect/>
+                    </a:stretch>
+                  </pic:blipFill>
+                  <pic:spPr>
+                    <a:xfrm>
+                      <a:off x="0" y="0"/>
+                      <a:ext cx="6267450" cy="2514600"/>
+                    </a:xfrm>
+                    <a:prstGeom prst="rect">
+                      <a:avLst/>
+                    </a:prstGeom>
+                  </pic:spPr>
+                </pic:pic>
+              </a:graphicData>
+            </a:graphic>
+          </wp:inline>
+        </w:drawing>
+      </w:r>
+    </w:p>
+    <w:p>
+      <w:pPr>
+        <w:pStyle w:val="Caption"/>
+        <w:jc w:val="center"/>
+        <w:rPr>
+          <w:lang w:val="sr-Latn-RS"/>
+        </w:rPr>
+      </w:pPr>
+      <w:r>
+        <w:rPr>
+          <w:lang w:val="sr-Latn-RS"/>
+        </w:rPr>
+        <w:t xml:space="preserve">Ilustracija </w:t>
+      </w:r>
+      <w:r>
+        <w:rPr>
+          <w:lang w:val="sr-Latn-RS"/>
+        </w:rPr>
+        <w:fldChar w:fldCharType="begin"/>
+      </w:r>
+      <w:r>
+        <w:rPr>
+          <w:lang w:val="sr-Latn-RS"/>
+        </w:rPr>
+        <w:instrText xml:space="preserve"> SEQ Ilustracija \* ARABIC </w:instrText>
+      </w:r>
+      <w:r>
+        <w:rPr>
+          <w:lang w:val="sr-Latn-RS"/>
+        </w:rPr>
+        <w:fldChar w:fldCharType="separate"/>
+      </w:r>
+      <w:r>
+        <w:rPr>
+          <w:noProof/>
+          <w:lang w:val="sr-Latn-RS"/>
+        </w:rPr>
+        <w:t>1</w:t>
+      </w:r>
+      <w:r>
+        <w:rPr>
+          <w:lang w:val="sr-Latn-RS"/>
+        </w:rPr>
+        <w:fldChar w:fldCharType="end"/>
+      </w:r>
+      <w:r>
+        <w:rPr>
+          <w:lang w:val="sr-Latn-RS"/>
+        </w:rPr>
+        <w:t xml:space="preserve"> Prikaz zahtev i odgovora</w:t>
+      </w:r>
+    </w:p>
+    <w:p>
+      <w:pPr>
+        <w:rPr>
+          <w:lang w:val="sr-Latn-RS"/>
+        </w:rPr>
+      </w:pPr>
+    </w:p>
+    <w:p>
+      <w:pPr>
+        <w:rPr>
+          <w:lang w:val="sr-Latn-RS"/>
+        </w:rPr>
+      </w:pPr>
+      <w:r>
+        <w:rPr>
+          <w:lang w:val="sr-Latn-RS"/>
+        </w:rPr>
+        <w:t xml:space="preserve">Nakon što su </w:t>
+      </w:r>
+      <w:r>
+        <w:rPr>
+          <w:lang w:val="sr-Latn-RS"/>
+        </w:rPr>
+        <w:t>zahtevi presretnuti i sačuvani u</w:t>
+      </w:r>
+      <w:r>
+        <w:rPr>
+          <w:lang w:val="sr-Latn-RS"/>
+        </w:rPr>
+        <w:t xml:space="preserve"> poseban fajl</w:t>
+      </w:r>
+      <w:r>
+        <w:rPr>
+          <w:lang w:val="sr-Latn-RS"/>
+        </w:rPr>
+        <w:t>,</w:t>
+      </w:r>
+      <w:r>
+        <w:rPr>
+          <w:lang w:val="sr-Latn-RS"/>
+        </w:rPr>
+        <w:t xml:space="preserve"> mogu biti iskorišćeni unutar </w:t>
+      </w:r>
+      <w:r>
+        <w:rPr>
+          <w:i/>
+          <w:lang w:val="sr-Latn-RS"/>
+        </w:rPr>
+        <w:t xml:space="preserve">SQLMap </w:t>
+      </w:r>
+      <w:r>
+        <w:rPr>
+          <w:lang w:val="sr-Latn-RS"/>
+        </w:rPr>
+        <w:t xml:space="preserve">alata. </w:t>
+      </w:r>
+      <w:r>
+        <w:rPr>
+          <w:i/>
+          <w:lang w:val="sr-Latn-RS"/>
+        </w:rPr>
+        <w:t xml:space="preserve">SQLMap </w:t>
+      </w:r>
+      <w:r>
+        <w:rPr>
+          <w:lang w:val="sr-Latn-RS"/>
+        </w:rPr>
+        <w:t>pruža širok spektar automatizovanih testova i napada, ovo su neki od njih izvršeni priliko</w:t>
+      </w:r>
+      <w:r>
+        <w:rPr>
+          <w:lang w:val="sr-Latn-RS"/>
+        </w:rPr>
+        <w:t>m</w:t>
+      </w:r>
+      <w:r>
+        <w:rPr>
+          <w:lang w:val="sr-Latn-RS"/>
+        </w:rPr>
+        <w:t xml:space="preserve"> testiranja naše aplikacije:</w:t>
+      </w:r>
+    </w:p>
+    <w:p>
+      <w:pPr>
+        <w:pStyle w:val="ListParagraph"/>
+        <w:numPr>
+          <w:ilvl w:val="0"/>
+          <w:numId w:val="2"/>
+        </w:numPr>
+        <w:rPr>
+          <w:lang w:val="sr-Latn-RS"/>
+        </w:rPr>
+      </w:pPr>
+      <w:r>
+        <w:rPr>
+          <w:lang w:val="sr-Latn-RS"/>
+        </w:rPr>
+        <w:t>Izlistavanje svih dostupnih baza unutar naše aplikacije</w:t>
+      </w:r>
+      <w:r>
+        <w:rPr>
+          <w:lang w:val="sr-Latn-RS"/>
+        </w:rPr>
+        <w:br/>
+      </w:r>
+      <w:r>
+        <w:rPr>
+          <w:rFonts w:ascii="Microsoft JhengHei Light" w:eastAsia="Microsoft JhengHei Light" w:hAnsi="Microsoft JhengHei Light"/>
+          <w:sz w:val="24"/>
+          <w:szCs w:val="24"/>
+          <w:lang w:val="sr-Latn-RS"/>
+        </w:rPr>
+        <w:t>sqlmap -r C:\Users\user</w:t>
+      </w:r>
+      <w:r>
+        <w:rPr>
+          <w:rFonts w:ascii="Microsoft JhengHei Light" w:eastAsia="Microsoft JhengHei Light" w:hAnsi="Microsoft JhengHei Light"/>
+          <w:sz w:val="24"/>
+          <w:szCs w:val="24"/>
+          <w:lang w:val="sr-Latn-RS"/>
+        </w:rPr>
+        <w:t>\Deskto</w:t>
+      </w:r>
+      <w:r>
+        <w:rPr>
+          <w:rFonts w:ascii="Microsoft JhengHei Light" w:eastAsia="Microsoft JhengHei Light" w:hAnsi="Microsoft JhengHei Light"/>
+          <w:sz w:val="24"/>
+          <w:szCs w:val="24"/>
+          <w:lang w:val="sr-Latn-RS"/>
+        </w:rPr>
+        <w:t>p\request.txt --dbs</w:t>
+      </w:r>
+    </w:p>
+    <w:p>
+      <w:pPr>
+        <w:rPr>
+          <w:lang w:val="sr-Latn-RS"/>
+        </w:rPr>
+      </w:pPr>
+    </w:p>
+    <w:p>
+      <w:pPr>
+        <w:pStyle w:val="ListParagraph"/>
+        <w:numPr>
+          <w:ilvl w:val="0"/>
+          <w:numId w:val="2"/>
+        </w:numPr>
+        <w:rPr>
+          <w:lang w:val="sr-Latn-RS"/>
+        </w:rPr>
+      </w:pPr>
+      <w:r>
+        <w:rPr>
+          <w:lang w:val="sr-Latn-RS"/>
+        </w:rPr>
+        <w:t>Izlistavanje svih tabela u bazi podataka</w:t>
+      </w:r>
+      <w:r>
+        <w:rPr>
+          <w:lang w:val="sr-Latn-RS"/>
+        </w:rPr>
+        <w:br/>
+      </w:r>
+      <w:r>
+        <w:rPr>
+          <w:rFonts w:ascii="Microsoft JhengHei Light" w:eastAsia="Microsoft JhengHei Light" w:hAnsi="Microsoft JhengHei Light"/>
+          <w:sz w:val="24"/>
+          <w:szCs w:val="24"/>
+          <w:lang w:val="sr-Latn-RS"/>
+        </w:rPr>
+        <w:t>sqlmap -r C:\Users\</w:t>
+      </w:r>
+      <w:r>
+        <w:rPr>
+          <w:rFonts w:ascii="Microsoft JhengHei Light" w:eastAsia="Microsoft JhengHei Light" w:hAnsi="Microsoft JhengHei Light"/>
+          <w:sz w:val="24"/>
+          <w:szCs w:val="24"/>
+          <w:lang w:val="sr-Latn-RS"/>
+        </w:rPr>
+        <w:t>user</w:t>
+      </w:r>
+      <w:r>
+        <w:rPr>
+          <w:rFonts w:ascii="Microsoft JhengHei Light" w:eastAsia="Microsoft JhengHei Light" w:hAnsi="Microsoft JhengHei Light"/>
+          <w:sz w:val="24"/>
+          <w:szCs w:val="24"/>
+          <w:lang w:val="sr-Latn-RS"/>
+        </w:rPr>
+        <w:t xml:space="preserve"> </w:t>
+      </w:r>
+      <w:r>
+        <w:rPr>
+          <w:rFonts w:ascii="Microsoft JhengHei Light" w:eastAsia="Microsoft JhengHei Light" w:hAnsi="Microsoft JhengHei Light"/>
+          <w:sz w:val="24"/>
+          <w:szCs w:val="24"/>
+          <w:lang w:val="sr-Latn-RS"/>
+        </w:rPr>
+        <w:t>\Desktop\request.txt</w:t>
+      </w:r>
+      <w:r>
+        <w:rPr>
+          <w:rFonts w:ascii="Microsoft JhengHei Light" w:eastAsia="Microsoft JhengHei Light" w:hAnsi="Microsoft JhengHei Light"/>
+          <w:sz w:val="24"/>
+          <w:szCs w:val="24"/>
+          <w:lang w:val="sr-Latn-RS"/>
+        </w:rPr>
+        <w:t xml:space="preserve"> –D bezbednostDB --tables</w:t>
+      </w:r>
+    </w:p>
+    <w:p>
+      <w:pPr>
+        <w:rPr>
+          <w:lang w:val="sr-Latn-RS"/>
+        </w:rPr>
+      </w:pPr>
+    </w:p>
+    <w:p>
+      <w:pPr>
+        <w:pStyle w:val="ListParagraph"/>
+        <w:numPr>
+          <w:ilvl w:val="0"/>
+          <w:numId w:val="2"/>
+        </w:numPr>
+        <w:rPr>
+          <w:lang w:val="sr-Latn-RS"/>
+        </w:rPr>
+      </w:pPr>
+      <w:r>
+        <w:rPr>
+          <w:lang w:val="sr-Latn-RS"/>
+        </w:rPr>
+        <w:t>Izlistavanje kolona u tabeli (provera da li su lozinke enkriptovane)</w:t>
+      </w:r>
+    </w:p>
+    <w:p>
+      <w:pPr>
+        <w:pStyle w:val="ListParagraph"/>
+        <w:rPr>
+          <w:rFonts w:ascii="Microsoft JhengHei Light" w:eastAsia="Microsoft JhengHei Light" w:hAnsi="Microsoft JhengHei Light"/>
+          <w:sz w:val="24"/>
+          <w:szCs w:val="24"/>
+          <w:lang w:val="sr-Latn-RS"/>
+        </w:rPr>
+      </w:pPr>
+      <w:r>
+        <w:rPr>
+          <w:rFonts w:ascii="Microsoft JhengHei Light" w:eastAsia="Microsoft JhengHei Light" w:hAnsi="Microsoft JhengHei Light"/>
+          <w:sz w:val="24"/>
+          <w:szCs w:val="24"/>
+          <w:lang w:val="sr-Latn-RS"/>
+        </w:rPr>
+        <w:t>sqlmap -r C:\Users\</w:t>
+      </w:r>
+      <w:r>
+        <w:rPr>
+          <w:rFonts w:ascii="Microsoft JhengHei Light" w:eastAsia="Microsoft JhengHei Light" w:hAnsi="Microsoft JhengHei Light"/>
+          <w:sz w:val="24"/>
+          <w:szCs w:val="24"/>
+          <w:lang w:val="sr-Latn-RS"/>
+        </w:rPr>
+        <w:t>user</w:t>
+      </w:r>
+      <w:r>
+        <w:rPr>
+          <w:rFonts w:ascii="Microsoft JhengHei Light" w:eastAsia="Microsoft JhengHei Light" w:hAnsi="Microsoft JhengHei Light"/>
+          <w:sz w:val="24"/>
+          <w:szCs w:val="24"/>
+          <w:lang w:val="sr-Latn-RS"/>
+        </w:rPr>
+        <w:t xml:space="preserve"> \Desktop\request.txt</w:t>
+      </w:r>
+      <w:r>
+        <w:rPr>
+          <w:rFonts w:ascii="Microsoft JhengHei Light" w:eastAsia="Microsoft JhengHei Light" w:hAnsi="Microsoft JhengHei Light"/>
+          <w:sz w:val="24"/>
+          <w:szCs w:val="24"/>
+          <w:lang w:val="sr-Latn-RS"/>
+        </w:rPr>
+        <w:t xml:space="preserve"> –D bezbednostDB –T users </w:t>
+      </w:r>
+    </w:p>
+    <w:p>
+      <w:pPr>
+        <w:pStyle w:val="ListParagraph"/>
+        <w:rPr>
+          <w:rFonts w:ascii="Microsoft JhengHei Light" w:eastAsia="Microsoft JhengHei Light" w:hAnsi="Microsoft JhengHei Light"/>
+          <w:sz w:val="24"/>
+          <w:szCs w:val="24"/>
+          <w:lang w:val="sr-Latn-RS"/>
+        </w:rPr>
+      </w:pPr>
+      <w:r>
+        <w:rPr>
+          <w:rFonts w:ascii="Microsoft JhengHei Light" w:eastAsia="Microsoft JhengHei Light" w:hAnsi="Microsoft JhengHei Light"/>
+          <w:sz w:val="24"/>
+          <w:szCs w:val="24"/>
+          <w:lang w:val="sr-Latn-RS"/>
+        </w:rPr>
+        <w:t>--columns</w:t>
+      </w:r>
+    </w:p>
+    <w:p>
+      <w:pPr>
+        <w:rPr>
+          <w:lang w:val="sr-Latn-RS"/>
+        </w:rPr>
+      </w:pPr>
+    </w:p>
+    <w:p>
+      <w:pPr>
+        <w:pStyle w:val="ListParagraph"/>
+        <w:numPr>
+          <w:ilvl w:val="0"/>
+          <w:numId w:val="2"/>
+        </w:numPr>
+        <w:rPr>
+          <w:lang w:val="sr-Latn-RS"/>
+        </w:rPr>
+      </w:pPr>
+      <w:r>
+        <w:rPr>
+          <w:lang w:val="sr-Latn-RS"/>
+        </w:rPr>
+        <w:t>Pokušaj izvršavanja proizvoljnih SQL upita</w:t>
+      </w:r>
+    </w:p>
+    <w:p>
+      <w:pPr>
+        <w:pStyle w:val="ListParagraph"/>
+        <w:rPr>
+          <w:rFonts w:ascii="Microsoft JhengHei Light" w:eastAsia="Microsoft JhengHei Light" w:hAnsi="Microsoft JhengHei Light"/>
+          <w:sz w:val="24"/>
+          <w:szCs w:val="24"/>
+          <w:lang w:val="sr-Latn-RS"/>
+        </w:rPr>
+      </w:pPr>
+      <w:r>
+        <w:rPr>
+          <w:rFonts w:ascii="Microsoft JhengHei Light" w:eastAsia="Microsoft JhengHei Light" w:hAnsi="Microsoft JhengHei Light"/>
+          <w:sz w:val="24"/>
+          <w:szCs w:val="24"/>
+          <w:lang w:val="sr-Latn-RS"/>
+        </w:rPr>
+        <w:t>sqlmap -r C:\Users\</w:t>
+      </w:r>
+      <w:r>
+        <w:rPr>
+          <w:rFonts w:ascii="Microsoft JhengHei Light" w:eastAsia="Microsoft JhengHei Light" w:hAnsi="Microsoft JhengHei Light"/>
+          <w:sz w:val="24"/>
+          <w:szCs w:val="24"/>
+          <w:lang w:val="sr-Latn-RS"/>
+        </w:rPr>
+        <w:t>user</w:t>
+      </w:r>
+      <w:r>
+        <w:rPr>
+          <w:rFonts w:ascii="Microsoft JhengHei Light" w:eastAsia="Microsoft JhengHei Light" w:hAnsi="Microsoft JhengHei Light"/>
+          <w:sz w:val="24"/>
+          <w:szCs w:val="24"/>
+          <w:lang w:val="sr-Latn-RS"/>
+        </w:rPr>
+        <w:t xml:space="preserve"> \Desktop\request.txt</w:t>
+      </w:r>
+      <w:r>
+        <w:rPr>
+          <w:rFonts w:ascii="Microsoft JhengHei Light" w:eastAsia="Microsoft JhengHei Light" w:hAnsi="Microsoft JhengHei Light"/>
+          <w:sz w:val="24"/>
+          <w:szCs w:val="24"/>
+          <w:lang w:val="sr-Latn-RS"/>
+        </w:rPr>
+        <w:t xml:space="preserve"> –D bezbednostDB –T users</w:t>
+      </w:r>
+    </w:p>
+    <w:p>
+      <w:pPr>
+        <w:pStyle w:val="ListParagraph"/>
+        <w:rPr>
+          <w:rFonts w:ascii="Microsoft JhengHei Light" w:eastAsia="Microsoft JhengHei Light" w:hAnsi="Microsoft JhengHei Light"/>
+          <w:sz w:val="24"/>
+          <w:szCs w:val="24"/>
+          <w:lang w:val="sr-Latn-RS"/>
+        </w:rPr>
+      </w:pPr>
+      <w:r>
+        <w:rPr>
+          <w:rFonts w:ascii="Microsoft JhengHei Light" w:eastAsia="Microsoft JhengHei Light" w:hAnsi="Microsoft JhengHei Light"/>
+          <w:sz w:val="24"/>
+          <w:szCs w:val="24"/>
+          <w:lang w:val="sr-Latn-RS"/>
+        </w:rPr>
+        <w:t>--sql-query“UPDATE users SET password = ’123456’“</w:t>
+      </w:r>
+    </w:p>
+    <w:p>
+      <w:pPr>
+        <w:pStyle w:val="ListParagraph"/>
+        <w:numPr>
+          <w:ilvl w:val="0"/>
+          <w:numId w:val="2"/>
+        </w:numPr>
+        <w:rPr>
+          <w:rFonts w:ascii="Calibri" w:hAnsi="Calibri" w:cs="Calibri"/>
+          <w:lang w:val="sr-Latn-RS"/>
+        </w:rPr>
+      </w:pPr>
+      <w:r>
+        <w:rPr>
+          <w:rFonts w:ascii="Calibri" w:hAnsi="Calibri" w:cs="Calibri"/>
+          <w:lang w:val="sr-Latn-RS"/>
+        </w:rPr>
+        <w:lastRenderedPageBreak/>
+        <w:t xml:space="preserve">Pokušaj brisanja </w:t>
+      </w:r>
+      <w:r>
+        <w:rPr>
+          <w:rFonts w:ascii="Calibri" w:hAnsi="Calibri" w:cs="Calibri"/>
+          <w:lang w:val="sr-Latn-RS"/>
+        </w:rPr>
+        <w:t>tabele</w:t>
+      </w:r>
+    </w:p>
+    <w:p>
+      <w:pPr>
+        <w:pStyle w:val="ListParagraph"/>
+        <w:rPr>
+          <w:rFonts w:ascii="Microsoft JhengHei Light" w:eastAsia="Microsoft JhengHei Light" w:hAnsi="Microsoft JhengHei Light"/>
+          <w:sz w:val="24"/>
+          <w:szCs w:val="24"/>
+          <w:lang w:val="sr-Latn-RS"/>
+        </w:rPr>
+      </w:pPr>
+      <w:r>
+        <w:rPr>
+          <w:rFonts w:ascii="Microsoft JhengHei Light" w:eastAsia="Microsoft JhengHei Light" w:hAnsi="Microsoft JhengHei Light"/>
+          <w:sz w:val="24"/>
+          <w:szCs w:val="24"/>
+          <w:lang w:val="sr-Latn-RS"/>
+        </w:rPr>
+        <w:t>sqlmap -r C:\Users\</w:t>
+      </w:r>
+      <w:r>
+        <w:rPr>
+          <w:rFonts w:ascii="Microsoft JhengHei Light" w:eastAsia="Microsoft JhengHei Light" w:hAnsi="Microsoft JhengHei Light"/>
+          <w:sz w:val="24"/>
+          <w:szCs w:val="24"/>
+          <w:lang w:val="sr-Latn-RS"/>
+        </w:rPr>
+        <w:t>user</w:t>
+      </w:r>
+      <w:r>
+        <w:rPr>
+          <w:rFonts w:ascii="Microsoft JhengHei Light" w:eastAsia="Microsoft JhengHei Light" w:hAnsi="Microsoft JhengHei Light"/>
+          <w:sz w:val="24"/>
+          <w:szCs w:val="24"/>
+          <w:lang w:val="sr-Latn-RS"/>
+        </w:rPr>
+        <w:t xml:space="preserve"> \Desktop\request.txt</w:t>
+      </w:r>
+      <w:r>
+        <w:rPr>
+          <w:rFonts w:ascii="Microsoft JhengHei Light" w:eastAsia="Microsoft JhengHei Light" w:hAnsi="Microsoft JhengHei Light"/>
+          <w:sz w:val="24"/>
+          <w:szCs w:val="24"/>
+          <w:lang w:val="sr-Latn-RS"/>
+        </w:rPr>
+        <w:t xml:space="preserve"> –D bezbednostDB –T users</w:t>
+      </w:r>
+    </w:p>
+    <w:p>
+      <w:pPr>
+        <w:pStyle w:val="ListParagraph"/>
+        <w:rPr>
+          <w:rFonts w:ascii="Microsoft JhengHei Light" w:eastAsia="Microsoft JhengHei Light" w:hAnsi="Microsoft JhengHei Light"/>
+          <w:sz w:val="24"/>
+          <w:szCs w:val="24"/>
+          <w:lang w:val="sr-Latn-RS"/>
+        </w:rPr>
+      </w:pPr>
+      <w:r>
+        <w:rPr>
+          <w:rFonts w:ascii="Microsoft JhengHei Light" w:eastAsia="Microsoft JhengHei Light" w:hAnsi="Microsoft JhengHei Light"/>
+          <w:sz w:val="24"/>
+          <w:szCs w:val="24"/>
+          <w:lang w:val="sr-Latn-RS"/>
+        </w:rPr>
+        <w:t>--dump</w:t>
+      </w:r>
+    </w:p>
+    <w:p>
+      <w:pPr>
+        <w:pStyle w:val="ListParagraph"/>
+        <w:rPr>
+          <w:rFonts w:ascii="Microsoft JhengHei Light" w:eastAsia="Microsoft JhengHei Light" w:hAnsi="Microsoft JhengHei Light"/>
+          <w:sz w:val="24"/>
+          <w:szCs w:val="24"/>
+          <w:lang w:val="sr-Latn-RS"/>
+        </w:rPr>
+      </w:pPr>
+    </w:p>
+    <w:p>
+      <w:pPr>
+        <w:pStyle w:val="ListParagraph"/>
+        <w:numPr>
+          <w:ilvl w:val="0"/>
+          <w:numId w:val="2"/>
+        </w:numPr>
+        <w:rPr>
+          <w:lang w:val="sr-Latn-RS"/>
+        </w:rPr>
+      </w:pPr>
+      <w:r>
+        <w:rPr>
+          <w:lang w:val="sr-Latn-RS"/>
+        </w:rPr>
+        <w:t xml:space="preserve">Izvršavanje </w:t>
+      </w:r>
+      <w:r>
+        <w:rPr>
+          <w:lang w:val="sr-Latn-RS"/>
+        </w:rPr>
+        <w:t xml:space="preserve">velikog broja </w:t>
+      </w:r>
+      <w:r>
+        <w:rPr>
+          <w:lang w:val="sr-Latn-RS"/>
+        </w:rPr>
+        <w:t>automatizovanih testova za proveru sigurnosti baze podataka sa različitom agresivnošću (--risk) i dubinom testiranja</w:t>
+      </w:r>
+    </w:p>
+    <w:p>
+      <w:pPr>
+        <w:pStyle w:val="ListParagraph"/>
+        <w:rPr>
+          <w:lang w:val="sr-Latn-RS"/>
+        </w:rPr>
+      </w:pPr>
+      <w:r>
+        <w:rPr>
+          <w:lang w:val="sr-Latn-RS"/>
+        </w:rPr>
+        <w:t>(--level)</w:t>
+      </w:r>
+    </w:p>
+    <w:p>
+      <w:pPr>
+        <w:pStyle w:val="ListParagraph"/>
+        <w:rPr>
+          <w:rFonts w:ascii="Microsoft JhengHei Light" w:eastAsia="Microsoft JhengHei Light" w:hAnsi="Microsoft JhengHei Light"/>
+          <w:sz w:val="24"/>
+          <w:szCs w:val="24"/>
+        </w:rPr>
+      </w:pPr>
+      <w:r>
+        <w:rPr>
+          <w:rFonts w:ascii="Microsoft JhengHei Light" w:eastAsia="Microsoft JhengHei Light" w:hAnsi="Microsoft JhengHei Light"/>
+          <w:sz w:val="24"/>
+          <w:szCs w:val="24"/>
+          <w:lang w:val="sr-Latn-RS"/>
+        </w:rPr>
+        <w:t>sqlmap -r C:\Users\</w:t>
+      </w:r>
+      <w:r>
+        <w:rPr>
+          <w:rFonts w:ascii="Microsoft JhengHei Light" w:eastAsia="Microsoft JhengHei Light" w:hAnsi="Microsoft JhengHei Light"/>
+          <w:sz w:val="24"/>
+          <w:szCs w:val="24"/>
+          <w:lang w:val="sr-Latn-RS"/>
+        </w:rPr>
+        <w:t>user</w:t>
+      </w:r>
+      <w:r>
+        <w:rPr>
+          <w:rFonts w:ascii="Microsoft JhengHei Light" w:eastAsia="Microsoft JhengHei Light" w:hAnsi="Microsoft JhengHei Light"/>
+          <w:sz w:val="24"/>
+          <w:szCs w:val="24"/>
+          <w:lang w:val="sr-Latn-RS"/>
+        </w:rPr>
+        <w:t xml:space="preserve"> \Desktop\request.txt</w:t>
+      </w:r>
+      <w:r>
+        <w:rPr>
+          <w:rFonts w:ascii="Microsoft JhengHei Light" w:eastAsia="Microsoft JhengHei Light" w:hAnsi="Microsoft JhengHei Light"/>
+          <w:sz w:val="24"/>
+          <w:szCs w:val="24"/>
+          <w:lang w:val="sr-Latn-RS"/>
+        </w:rPr>
+        <w:t xml:space="preserve"> --level=2 --risk=3</w:t>
+      </w:r>
+    </w:p>
+    <w:p>
+      <w:pPr>
+        <w:rPr>
+          <w:lang w:val="sr-Latn-RS"/>
+        </w:rPr>
+      </w:pPr>
+    </w:p>
+    <w:p>
+      <w:pPr>
+        <w:rPr>
+          <w:lang w:val="sr-Latn-RS"/>
+        </w:rPr>
+      </w:pPr>
+      <w:r>
+        <w:rPr>
+          <w:lang w:val="sr-Latn-RS"/>
+        </w:rPr>
+        <w:t xml:space="preserve">Nakon izvršavanja svih testova i napada došli smo do zaključka da naša aplikacija i baza podataka nema ulaznih tačaka koje su podložne SQL injekciji </w:t>
+      </w:r>
+      <w:r>
+        <w:rPr>
+          <w:lang w:val="sr-Latn-RS"/>
+        </w:rPr>
+        <w:t xml:space="preserve">i da zadovoljavaju standarde bezbednosti </w:t>
+      </w:r>
+      <w:r>
+        <w:rPr>
+          <w:i/>
+          <w:lang w:val="sr-Latn-RS"/>
+        </w:rPr>
+        <w:t xml:space="preserve">SQLMap </w:t>
+      </w:r>
+      <w:r>
+        <w:rPr>
+          <w:lang w:val="sr-Latn-RS"/>
+        </w:rPr>
+        <w:t>alata.</w:t>
+      </w:r>
+    </w:p>
+    <w:p>
+      <w:pPr>
+        <w:pStyle w:val="ListParagraph"/>
+        <w:rPr>
+          <w:rFonts w:ascii="Calibri" w:hAnsi="Calibri" w:cs="Calibri"/>
+          <w:lang w:val="sr-Latn-RS"/>
+        </w:rPr>
+      </w:pPr>
+    </w:p>
+    <w:p>
+      <w:pPr>
+        <w:pStyle w:val="ListParagraph"/>
+        <w:rPr>
+          <w:lang w:val="sr-Latn-RS"/>
+        </w:rPr>
+      </w:pPr>
+    </w:p>
+    <w:p>
+      <w:pPr>
+        <w:pStyle w:val="ListParagraph"/>
+        <w:rPr>
+          <w:lang w:val="sr-Latn-RS"/>
+        </w:rPr>
+      </w:pPr>
+    </w:p>
+    <w:p/>
     <w:sectPr>
       <w:pgSz w:w="12240" w:h="15840"/>
       <w:pgMar w:top="1440" w:right="1440" w:bottom="1440" w:left="1440" w:header="720" w:footer="720" w:gutter="0"/>
@@ -514,11 +1470,11 @@
 </file>
 
 <file path=word/numbering.xml><?xml version="1.0" encoding="utf-8"?>
-<w:numbering xmlns:wpc="http://schemas.microsoft.com/office/word/2010/wordprocessingCanvas" xmlns:cx="http://schemas.microsoft.com/office/drawing/2014/chartex" xmlns:cx1="http://schemas.microsoft.com/office/drawing/2015/9/8/chartex" xmlns:cx2="http://schemas.microsoft.com/office/drawing/2015/10/21/chartex" xmlns:cx3="http://schemas.microsoft.com/office/drawing/2016/5/9/chartex" xmlns:cx4="http://schemas.microsoft.com/office/drawing/2016/5/10/chartex" xmlns:cx5="http://schemas.microsoft.com/office/drawing/2016/5/11/chartex" xmlns:cx6="http://schemas.microsoft.com/office/drawing/2016/5/12/chartex" xmlns:cx7="http://schemas.microsoft.com/office/drawing/2016/5/13/chartex" xmlns:cx8="http://schemas.microsoft.com/office/drawing/2016/5/14/chartex" xmlns:mc="http://schemas.openxmlformats.org/markup-compatibility/2006" xmlns:aink="http://schemas.microsoft.com/office/drawing/2016/ink" xmlns:am3d="http://schemas.microsoft.com/office/drawing/2017/model3d" xmlns:o="urn:schemas-microsoft-com:office:office" xmlns:r="http://schemas.openxmlformats.org/officeDocument/2006/relationships" xmlns:m="http://schemas.openxmlformats.org/officeDocument/2006/math" xmlns:v="urn:schemas-microsoft-com:vml" xmlns:wp14="http://schemas.microsoft.com/office/word/2010/wordprocessingDrawing" xmlns:wp="http://schemas.openxmlformats.org/drawingml/2006/wordprocessingDrawing" xmlns:w10="urn:schemas-microsoft-com:office:word" xmlns:w="http://schemas.openxmlformats.org/wordprocessingml/2006/main" xmlns:w14="http://schemas.microsoft.com/office/word/2010/wordml" xmlns:w15="http://schemas.microsoft.com/office/word/2012/wordml" xmlns:w16cid="http://schemas.microsoft.com/office/word/2016/wordml/cid" xmlns:w16se="http://schemas.microsoft.com/office/word/2015/wordml/symex" xmlns:wpg="http://schemas.microsoft.com/office/word/2010/wordprocessingGroup" xmlns:wpi="http://schemas.microsoft.com/office/word/2010/wordprocessingInk" xmlns:wne="http://schemas.microsoft.com/office/word/2006/wordml" xmlns:wps="http://schemas.microsoft.com/office/word/2010/wordprocessingShape" mc:Ignorable="w14 w15 w16se w16cid wp14">
+<w:numbering xmlns:wpc="http://schemas.microsoft.com/office/word/2010/wordprocessingCanvas" xmlns:cx="http://schemas.microsoft.com/office/drawing/2014/chartex" xmlns:cx1="http://schemas.microsoft.com/office/drawing/2015/9/8/chartex" xmlns:mc="http://schemas.openxmlformats.org/markup-compatibility/2006" xmlns:o="urn:schemas-microsoft-com:office:office" xmlns:r="http://schemas.openxmlformats.org/officeDocument/2006/relationships" xmlns:m="http://schemas.openxmlformats.org/officeDocument/2006/math" xmlns:v="urn:schemas-microsoft-com:vml" xmlns:wp14="http://schemas.microsoft.com/office/word/2010/wordprocessingDrawing" xmlns:wp="http://schemas.openxmlformats.org/drawingml/2006/wordprocessingDrawing" xmlns:w10="urn:schemas-microsoft-com:office:word" xmlns:w="http://schemas.openxmlformats.org/wordprocessingml/2006/main" xmlns:w14="http://schemas.microsoft.com/office/word/2010/wordml" xmlns:w15="http://schemas.microsoft.com/office/word/2012/wordml" xmlns:w16se="http://schemas.microsoft.com/office/word/2015/wordml/symex" xmlns:wpg="http://schemas.microsoft.com/office/word/2010/wordprocessingGroup" xmlns:wpi="http://schemas.microsoft.com/office/word/2010/wordprocessingInk" xmlns:wne="http://schemas.microsoft.com/office/word/2006/wordml" xmlns:wps="http://schemas.microsoft.com/office/word/2010/wordprocessingShape" mc:Ignorable="w14 w15 w16se wp14">
   <w:abstractNum w:abstractNumId="0" w15:restartNumberingAfterBreak="0">
-    <w:nsid w:val="277B4D90"/>
+    <w:nsid w:val="14B63BA6"/>
     <w:multiLevelType w:val="hybridMultilevel"/>
-    <w:tmpl w:val="AEDA8616"/>
+    <w:tmpl w:val="ACDE6E10"/>
     <w:lvl w:ilvl="0" w:tplc="04090001">
       <w:start w:val="1"/>
       <w:numFmt w:val="bullet"/>
@@ -628,14 +1584,130 @@
       </w:rPr>
     </w:lvl>
   </w:abstractNum>
+  <w:abstractNum w:abstractNumId="1" w15:restartNumberingAfterBreak="0">
+    <w:nsid w:val="277B4D90"/>
+    <w:multiLevelType w:val="hybridMultilevel"/>
+    <w:tmpl w:val="AEDA8616"/>
+    <w:lvl w:ilvl="0" w:tplc="04090001">
+      <w:start w:val="1"/>
+      <w:numFmt w:val="bullet"/>
+      <w:lvlText w:val=""/>
+      <w:lvlJc w:val="left"/>
+      <w:pPr>
+        <w:ind w:left="720" w:hanging="360"/>
+      </w:pPr>
+      <w:rPr>
+        <w:rFonts w:ascii="Symbol" w:hAnsi="Symbol" w:hint="default"/>
+      </w:rPr>
+    </w:lvl>
+    <w:lvl w:ilvl="1" w:tplc="04090003" w:tentative="1">
+      <w:start w:val="1"/>
+      <w:numFmt w:val="bullet"/>
+      <w:lvlText w:val="o"/>
+      <w:lvlJc w:val="left"/>
+      <w:pPr>
+        <w:ind w:left="1440" w:hanging="360"/>
+      </w:pPr>
+      <w:rPr>
+        <w:rFonts w:ascii="Courier New" w:hAnsi="Courier New" w:cs="Courier New" w:hint="default"/>
+      </w:rPr>
+    </w:lvl>
+    <w:lvl w:ilvl="2" w:tplc="04090005" w:tentative="1">
+      <w:start w:val="1"/>
+      <w:numFmt w:val="bullet"/>
+      <w:lvlText w:val=""/>
+      <w:lvlJc w:val="left"/>
+      <w:pPr>
+        <w:ind w:left="2160" w:hanging="360"/>
+      </w:pPr>
+      <w:rPr>
+        <w:rFonts w:ascii="Wingdings" w:hAnsi="Wingdings" w:hint="default"/>
+      </w:rPr>
+    </w:lvl>
+    <w:lvl w:ilvl="3" w:tplc="04090001" w:tentative="1">
+      <w:start w:val="1"/>
+      <w:numFmt w:val="bullet"/>
+      <w:lvlText w:val=""/>
+      <w:lvlJc w:val="left"/>
+      <w:pPr>
+        <w:ind w:left="2880" w:hanging="360"/>
+      </w:pPr>
+      <w:rPr>
+        <w:rFonts w:ascii="Symbol" w:hAnsi="Symbol" w:hint="default"/>
+      </w:rPr>
+    </w:lvl>
+    <w:lvl w:ilvl="4" w:tplc="04090003" w:tentative="1">
+      <w:start w:val="1"/>
+      <w:numFmt w:val="bullet"/>
+      <w:lvlText w:val="o"/>
+      <w:lvlJc w:val="left"/>
+      <w:pPr>
+        <w:ind w:left="3600" w:hanging="360"/>
+      </w:pPr>
+      <w:rPr>
+        <w:rFonts w:ascii="Courier New" w:hAnsi="Courier New" w:cs="Courier New" w:hint="default"/>
+      </w:rPr>
+    </w:lvl>
+    <w:lvl w:ilvl="5" w:tplc="04090005" w:tentative="1">
+      <w:start w:val="1"/>
+      <w:numFmt w:val="bullet"/>
+      <w:lvlText w:val=""/>
+      <w:lvlJc w:val="left"/>
+      <w:pPr>
+        <w:ind w:left="4320" w:hanging="360"/>
+      </w:pPr>
+      <w:rPr>
+        <w:rFonts w:ascii="Wingdings" w:hAnsi="Wingdings" w:hint="default"/>
+      </w:rPr>
+    </w:lvl>
+    <w:lvl w:ilvl="6" w:tplc="04090001" w:tentative="1">
+      <w:start w:val="1"/>
+      <w:numFmt w:val="bullet"/>
+      <w:lvlText w:val=""/>
+      <w:lvlJc w:val="left"/>
+      <w:pPr>
+        <w:ind w:left="5040" w:hanging="360"/>
+      </w:pPr>
+      <w:rPr>
+        <w:rFonts w:ascii="Symbol" w:hAnsi="Symbol" w:hint="default"/>
+      </w:rPr>
+    </w:lvl>
+    <w:lvl w:ilvl="7" w:tplc="04090003" w:tentative="1">
+      <w:start w:val="1"/>
+      <w:numFmt w:val="bullet"/>
+      <w:lvlText w:val="o"/>
+      <w:lvlJc w:val="left"/>
+      <w:pPr>
+        <w:ind w:left="5760" w:hanging="360"/>
+      </w:pPr>
+      <w:rPr>
+        <w:rFonts w:ascii="Courier New" w:hAnsi="Courier New" w:cs="Courier New" w:hint="default"/>
+      </w:rPr>
+    </w:lvl>
+    <w:lvl w:ilvl="8" w:tplc="04090005" w:tentative="1">
+      <w:start w:val="1"/>
+      <w:numFmt w:val="bullet"/>
+      <w:lvlText w:val=""/>
+      <w:lvlJc w:val="left"/>
+      <w:pPr>
+        <w:ind w:left="6480" w:hanging="360"/>
+      </w:pPr>
+      <w:rPr>
+        <w:rFonts w:ascii="Wingdings" w:hAnsi="Wingdings" w:hint="default"/>
+      </w:rPr>
+    </w:lvl>
+  </w:abstractNum>
   <w:num w:numId="1">
+    <w:abstractNumId w:val="1"/>
+  </w:num>
+  <w:num w:numId="2">
     <w:abstractNumId w:val="0"/>
   </w:num>
 </w:numbering>
 </file>
 
 <file path=word/styles.xml><?xml version="1.0" encoding="utf-8"?>
-<w:styles xmlns:mc="http://schemas.openxmlformats.org/markup-compatibility/2006" xmlns:r="http://schemas.openxmlformats.org/officeDocument/2006/relationships" xmlns:w="http://schemas.openxmlformats.org/wordprocessingml/2006/main" xmlns:w14="http://schemas.microsoft.com/office/word/2010/wordml" xmlns:w15="http://schemas.microsoft.com/office/word/2012/wordml" xmlns:w16cid="http://schemas.microsoft.com/office/word/2016/wordml/cid" xmlns:w16se="http://schemas.microsoft.com/office/word/2015/wordml/symex" mc:Ignorable="w14 w15 w16se w16cid">
+<w:styles xmlns:mc="http://schemas.openxmlformats.org/markup-compatibility/2006" xmlns:r="http://schemas.openxmlformats.org/officeDocument/2006/relationships" xmlns:w="http://schemas.openxmlformats.org/wordprocessingml/2006/main" xmlns:w14="http://schemas.microsoft.com/office/word/2010/wordml" xmlns:w15="http://schemas.microsoft.com/office/word/2012/wordml" xmlns:w16se="http://schemas.microsoft.com/office/word/2015/wordml/symex" mc:Ignorable="w14 w15 w16se">
   <w:docDefaults>
     <w:rPrDefault>
       <w:rPr>
@@ -651,7 +1723,7 @@
       </w:pPr>
     </w:pPrDefault>
   </w:docDefaults>
-  <w:latentStyles w:defLockedState="0" w:defUIPriority="99" w:defSemiHidden="0" w:defUnhideWhenUsed="0" w:defQFormat="0" w:count="375">
+  <w:latentStyles w:defLockedState="0" w:defUIPriority="99" w:defSemiHidden="0" w:defUnhideWhenUsed="0" w:defQFormat="0" w:count="371">
     <w:lsdException w:name="Normal" w:uiPriority="0" w:qFormat="1"/>
     <w:lsdException w:name="heading 1" w:uiPriority="9" w:qFormat="1"/>
     <w:lsdException w:name="heading 2" w:semiHidden="1" w:uiPriority="9" w:unhideWhenUsed="1" w:qFormat="1"/>
@@ -1023,10 +2095,6 @@
     <w:lsdException w:name="List Table 5 Dark Accent 6" w:uiPriority="50"/>
     <w:lsdException w:name="List Table 6 Colorful Accent 6" w:uiPriority="51"/>
     <w:lsdException w:name="List Table 7 Colorful Accent 6" w:uiPriority="52"/>
-    <w:lsdException w:name="Mention" w:semiHidden="1" w:unhideWhenUsed="1"/>
-    <w:lsdException w:name="Smart Hyperlink" w:semiHidden="1" w:unhideWhenUsed="1"/>
-    <w:lsdException w:name="Hashtag" w:semiHidden="1" w:unhideWhenUsed="1"/>
-    <w:lsdException w:name="Unresolved Mention" w:semiHidden="1" w:unhideWhenUsed="1"/>
   </w:latentStyles>
   <w:style w:type="paragraph" w:default="1" w:styleId="Normal">
     <w:name w:val="Normal"/>
@@ -1122,6 +2190,7 @@
   <w:style w:type="character" w:default="1" w:styleId="DefaultParagraphFont">
     <w:name w:val="Default Paragraph Font"/>
     <w:uiPriority w:val="1"/>
+    <w:semiHidden/>
     <w:unhideWhenUsed/>
   </w:style>
   <w:style w:type="table" w:default="1" w:styleId="TableNormal">
@@ -1206,6 +2275,25 @@
       <w:i/>
       <w:iCs/>
       <w:color w:val="2F5496" w:themeColor="accent1" w:themeShade="BF"/>
+    </w:rPr>
+  </w:style>
+  <w:style w:type="paragraph" w:styleId="Caption">
+    <w:name w:val="caption"/>
+    <w:basedOn w:val="Normal"/>
+    <w:next w:val="Normal"/>
+    <w:uiPriority w:val="35"/>
+    <w:unhideWhenUsed/>
+    <w:qFormat/>
+    <w:rsid w:val="00091D5E"/>
+    <w:pPr>
+      <w:spacing w:after="200" w:line="240" w:lineRule="auto"/>
+    </w:pPr>
+    <w:rPr>
+      <w:i/>
+      <w:iCs/>
+      <w:color w:val="44546A" w:themeColor="text2"/>
+      <w:sz w:val="18"/>
+      <w:szCs w:val="18"/>
     </w:rPr>
   </w:style>
 </w:styles>

</xml_diff>